<commit_message>
Added basic handshake that gets accounted for in RTT, added some info on markup to Doc
</commit_message>
<xml_diff>
--- a/Writeup.docx
+++ b/Writeup.docx
@@ -36,8 +36,18 @@
           <w:sz w:val="24"/>
           <w:szCs w:val="24"/>
         </w:rPr>
-        <w:t xml:space="preserve"> Spencer LaValle</w:t>
-      </w:r>
+        <w:t xml:space="preserve"> Spencer </w:t>
+      </w:r>
+      <w:proofErr w:type="spellStart"/>
+      <w:r>
+        <w:rPr>
+          <w:rFonts w:ascii="Source Sans Pro" w:hAnsi="Source Sans Pro"/>
+          <w:sz w:val="24"/>
+          <w:szCs w:val="24"/>
+        </w:rPr>
+        <w:t>LaValle</w:t>
+      </w:r>
+      <w:proofErr w:type="spellEnd"/>
     </w:p>
     <w:p>
       <w:pPr>
@@ -255,8 +265,9 @@
           <w:sz w:val="24"/>
           <w:szCs w:val="24"/>
         </w:rPr>
-        <w:t xml:space="preserve">, “TRANSMISSION:”, and “HTTP:” where we “skip” over said prefix and read </w:t>
-      </w:r>
+        <w:t xml:space="preserve">, “TRANSMISSION:”, and “HTTP:” where we “skip” over said prefix and read the next token after the colon. For example, a client could send: “COMMAND: GET \n </w:t>
+      </w:r>
+      <w:proofErr w:type="spellStart"/>
       <w:r>
         <w:rPr>
           <w:rFonts w:ascii="Source Sans Pro" w:hAnsi="Source Sans Pro"/>
@@ -264,7 +275,97 @@
           <w:szCs w:val="24"/>
         </w:rPr>
         <w:lastRenderedPageBreak/>
-        <w:t xml:space="preserve">the next token after the colon. For example, a client could send: “COMMAND: GET \n </w:t>
+        <w:t>IP:localhost</w:t>
+      </w:r>
+      <w:proofErr w:type="spellEnd"/>
+      <w:r>
+        <w:rPr>
+          <w:rFonts w:ascii="Source Sans Pro" w:hAnsi="Source Sans Pro"/>
+          <w:sz w:val="24"/>
+          <w:szCs w:val="24"/>
+        </w:rPr>
+        <w:t>, HTTP:1.1, PROPGATION: 10, TRANSMISSION:</w:t>
+      </w:r>
+      <w:r>
+        <w:rPr>
+          <w:rFonts w:ascii="Source Sans Pro" w:hAnsi="Source Sans Pro"/>
+          <w:sz w:val="24"/>
+          <w:szCs w:val="24"/>
+        </w:rPr>
+        <w:t xml:space="preserve"> 5” and that would request a page (GET), at the IP (localhost), with HTTP protocol 1.1, with a constant propagation delay of 10ms, and a transmission delay per byte of 5ms. While it isn’t the cleanest, it’s functional. </w:t>
+      </w:r>
+      <w:r>
+        <w:rPr>
+          <w:rFonts w:ascii="Source Sans Pro" w:hAnsi="Source Sans Pro"/>
+          <w:sz w:val="24"/>
+          <w:szCs w:val="24"/>
+        </w:rPr>
+        <w:t xml:space="preserve">To parse these, we have  a switch statement responsible for parsing the original prefix, and sending the “suffix” of a command through to be interpreted. </w:t>
+      </w:r>
+    </w:p>
+    <w:p>
+      <w:pPr>
+        <w:spacing w:line="480" w:lineRule="auto"/>
+        <w:ind w:firstLine="720"/>
+        <w:rPr>
+          <w:rFonts w:ascii="Source Sans Pro" w:hAnsi="Source Sans Pro"/>
+          <w:sz w:val="24"/>
+          <w:szCs w:val="24"/>
+        </w:rPr>
+      </w:pPr>
+      <w:r>
+        <w:rPr>
+          <w:rFonts w:ascii="Source Sans Pro" w:hAnsi="Source Sans Pro"/>
+          <w:sz w:val="24"/>
+          <w:szCs w:val="24"/>
+        </w:rPr>
+        <w:t xml:space="preserve">The expected result of these messages is a payload with the code (200/ 304, 404) and the data appended to the end (assuming it’s not a 404).  </w:t>
+      </w:r>
+    </w:p>
+    <w:p>
+      <w:pPr>
+        <w:spacing w:line="480" w:lineRule="auto"/>
+        <w:rPr>
+          <w:rFonts w:ascii="Source Sans Pro" w:hAnsi="Source Sans Pro"/>
+          <w:b/>
+          <w:sz w:val="24"/>
+          <w:szCs w:val="24"/>
+        </w:rPr>
+      </w:pPr>
+      <w:r>
+        <w:rPr>
+          <w:rFonts w:ascii="Source Sans Pro" w:hAnsi="Source Sans Pro"/>
+          <w:b/>
+          <w:sz w:val="24"/>
+          <w:szCs w:val="24"/>
+        </w:rPr>
+        <w:t>Description (Markup Implementation)</w:t>
+      </w:r>
+    </w:p>
+    <w:p>
+      <w:pPr>
+        <w:spacing w:line="480" w:lineRule="auto"/>
+        <w:rPr>
+          <w:rFonts w:ascii="Source Sans Pro" w:hAnsi="Source Sans Pro"/>
+          <w:sz w:val="24"/>
+          <w:szCs w:val="24"/>
+        </w:rPr>
+      </w:pPr>
+      <w:r>
+        <w:rPr>
+          <w:rFonts w:ascii="Source Sans Pro" w:hAnsi="Source Sans Pro"/>
+          <w:sz w:val="24"/>
+          <w:szCs w:val="24"/>
+        </w:rPr>
+        <w:tab/>
+      </w:r>
+      <w:r>
+        <w:rPr>
+          <w:rFonts w:ascii="Source Sans Pro" w:hAnsi="Source Sans Pro"/>
+          <w:sz w:val="24"/>
+          <w:szCs w:val="24"/>
+        </w:rPr>
+        <w:t xml:space="preserve">Our current Markup implementation reads in a .txt file, utilizing the line parsing feature of </w:t>
       </w:r>
       <w:proofErr w:type="spellStart"/>
       <w:r>
@@ -273,7 +374,7 @@
           <w:sz w:val="24"/>
           <w:szCs w:val="24"/>
         </w:rPr>
-        <w:t>IP:localhost</w:t>
+        <w:t>BufferedReader</w:t>
       </w:r>
       <w:proofErr w:type="spellEnd"/>
       <w:r>
@@ -282,42 +383,33 @@
           <w:sz w:val="24"/>
           <w:szCs w:val="24"/>
         </w:rPr>
-        <w:t>, HTTP:1.1, PROPGATION: 10, TRANSMISSION:</w:t>
-      </w:r>
-      <w:r>
-        <w:rPr>
-          <w:rFonts w:ascii="Source Sans Pro" w:hAnsi="Source Sans Pro"/>
-          <w:sz w:val="24"/>
-          <w:szCs w:val="24"/>
-        </w:rPr>
-        <w:t xml:space="preserve"> 5” and that would request a page (GET), at the IP (localhost), with HTTP protocol 1.1, with a constant propagation delay of 10ms, and a transmission delay per byte of 5ms. While it isn’t the cleanest, it’s functional. </w:t>
-      </w:r>
-      <w:r>
-        <w:rPr>
-          <w:rFonts w:ascii="Source Sans Pro" w:hAnsi="Source Sans Pro"/>
-          <w:sz w:val="24"/>
-          <w:szCs w:val="24"/>
-        </w:rPr>
-        <w:t xml:space="preserve">To parse these, we have  a switch statement responsible for parsing the original prefix, and sending the “suffix” of a command through to be interpreted. </w:t>
-      </w:r>
-    </w:p>
-    <w:p>
-      <w:pPr>
-        <w:spacing w:line="480" w:lineRule="auto"/>
-        <w:ind w:firstLine="720"/>
-        <w:rPr>
-          <w:rFonts w:ascii="Source Sans Pro" w:hAnsi="Source Sans Pro"/>
-          <w:sz w:val="24"/>
-          <w:szCs w:val="24"/>
-        </w:rPr>
-      </w:pPr>
-      <w:r>
-        <w:rPr>
-          <w:rFonts w:ascii="Source Sans Pro" w:hAnsi="Source Sans Pro"/>
-          <w:sz w:val="24"/>
-          <w:szCs w:val="24"/>
-        </w:rPr>
-        <w:t xml:space="preserve">The expected result of these messages is a payload with the code (200/ 304, 404) and the data appended to the end (assuming it’s not a 404).  </w:t>
+        <w:t xml:space="preserve"> to remove the need to create a delimiter for new line within our file. We did, however, create a delimiter of  </w:t>
+      </w:r>
+      <w:r>
+        <w:rPr>
+          <w:rFonts w:ascii="Source Sans Pro" w:hAnsi="Source Sans Pro"/>
+          <w:sz w:val="24"/>
+          <w:szCs w:val="24"/>
+        </w:rPr>
+        <w:t>\</w:t>
+      </w:r>
+      <w:proofErr w:type="spellStart"/>
+      <w:r>
+        <w:rPr>
+          <w:rFonts w:ascii="Source Sans Pro" w:hAnsi="Source Sans Pro"/>
+          <w:sz w:val="24"/>
+          <w:szCs w:val="24"/>
+        </w:rPr>
+        <w:t>nc</w:t>
+      </w:r>
+      <w:proofErr w:type="spellEnd"/>
+      <w:r>
+        <w:rPr>
+          <w:rFonts w:ascii="Source Sans Pro" w:hAnsi="Source Sans Pro"/>
+          <w:sz w:val="24"/>
+          <w:szCs w:val="24"/>
+        </w:rPr>
+        <w:t xml:space="preserve"> surrounding a file name in order to embed a text file within a text file. This causes the client to open a new connection, </w:t>
       </w:r>
     </w:p>
     <w:p>
@@ -334,50 +426,6 @@
         <w:rPr>
           <w:rFonts w:ascii="Source Sans Pro" w:hAnsi="Source Sans Pro"/>
           <w:b/>
-          <w:sz w:val="24"/>
-          <w:szCs w:val="24"/>
-        </w:rPr>
-        <w:t>Description (Markup Implementation)</w:t>
-      </w:r>
-    </w:p>
-    <w:p>
-      <w:pPr>
-        <w:spacing w:line="480" w:lineRule="auto"/>
-        <w:rPr>
-          <w:rFonts w:ascii="Source Sans Pro" w:hAnsi="Source Sans Pro"/>
-          <w:sz w:val="24"/>
-          <w:szCs w:val="24"/>
-        </w:rPr>
-      </w:pPr>
-      <w:r>
-        <w:rPr>
-          <w:rFonts w:ascii="Source Sans Pro" w:hAnsi="Source Sans Pro"/>
-          <w:sz w:val="24"/>
-          <w:szCs w:val="24"/>
-        </w:rPr>
-        <w:tab/>
-      </w:r>
-      <w:r>
-        <w:rPr>
-          <w:rFonts w:ascii="Source Sans Pro" w:hAnsi="Source Sans Pro"/>
-          <w:sz w:val="24"/>
-          <w:szCs w:val="24"/>
-        </w:rPr>
-        <w:t>&lt;WORK ON THIS&gt;</w:t>
-      </w:r>
-    </w:p>
-    <w:p>
-      <w:pPr>
-        <w:spacing w:line="480" w:lineRule="auto"/>
-        <w:rPr>
-          <w:rFonts w:ascii="Source Sans Pro" w:hAnsi="Source Sans Pro"/>
-          <w:sz w:val="24"/>
-          <w:szCs w:val="24"/>
-        </w:rPr>
-      </w:pPr>
-      <w:r>
-        <w:rPr>
-          <w:rFonts w:ascii="Source Sans Pro" w:hAnsi="Source Sans Pro"/>
           <w:sz w:val="24"/>
           <w:szCs w:val="24"/>
         </w:rPr>
@@ -421,97 +469,144 @@
         <w:tab/>
         <w:t>Regarding Data structures, the only ones used were strings, byte arrays, Booleans, and text-files that function as the web-page to be sent from server to client when the page is requested.</w:t>
       </w:r>
+    </w:p>
+    <w:p>
+      <w:pPr>
+        <w:spacing w:line="480" w:lineRule="auto"/>
+        <w:rPr>
+          <w:rFonts w:ascii="Source Sans Pro" w:hAnsi="Source Sans Pro"/>
+          <w:sz w:val="24"/>
+          <w:szCs w:val="24"/>
+        </w:rPr>
+      </w:pPr>
+      <w:r>
+        <w:rPr>
+          <w:rFonts w:ascii="Source Sans Pro" w:hAnsi="Source Sans Pro"/>
+          <w:sz w:val="24"/>
+          <w:szCs w:val="24"/>
+        </w:rPr>
+        <w:lastRenderedPageBreak/>
+        <w:t>Correctness Results</w:t>
+      </w:r>
+    </w:p>
+    <w:p>
+      <w:pPr>
+        <w:spacing w:line="480" w:lineRule="auto"/>
+        <w:rPr>
+          <w:rFonts w:ascii="Source Sans Pro" w:hAnsi="Source Sans Pro"/>
+          <w:sz w:val="24"/>
+          <w:szCs w:val="24"/>
+        </w:rPr>
+      </w:pPr>
+      <w:r>
+        <w:rPr>
+          <w:rFonts w:ascii="Source Sans Pro" w:hAnsi="Source Sans Pro"/>
+          <w:sz w:val="24"/>
+          <w:szCs w:val="24"/>
+        </w:rPr>
+        <w:t>Results Analysis</w:t>
+      </w:r>
+    </w:p>
+    <w:p>
+      <w:pPr>
+        <w:spacing w:line="480" w:lineRule="auto"/>
+        <w:rPr>
+          <w:rFonts w:ascii="Source Sans Pro" w:hAnsi="Source Sans Pro"/>
+          <w:sz w:val="24"/>
+          <w:szCs w:val="24"/>
+        </w:rPr>
+      </w:pPr>
+      <w:r>
+        <w:rPr>
+          <w:rFonts w:ascii="Source Sans Pro" w:hAnsi="Source Sans Pro"/>
+          <w:sz w:val="24"/>
+          <w:szCs w:val="24"/>
+        </w:rPr>
+        <w:t>Conclusion</w:t>
+      </w:r>
+    </w:p>
+    <w:p>
+      <w:pPr>
+        <w:spacing w:line="480" w:lineRule="auto"/>
+        <w:rPr>
+          <w:rFonts w:ascii="Source Sans Pro" w:hAnsi="Source Sans Pro"/>
+          <w:sz w:val="24"/>
+          <w:szCs w:val="24"/>
+        </w:rPr>
+      </w:pPr>
+      <w:r>
+        <w:rPr>
+          <w:rFonts w:ascii="Source Sans Pro" w:hAnsi="Source Sans Pro"/>
+          <w:sz w:val="24"/>
+          <w:szCs w:val="24"/>
+        </w:rPr>
+        <w:t>References</w:t>
+      </w:r>
+    </w:p>
+    <w:p>
+      <w:pPr>
+        <w:spacing w:line="480" w:lineRule="auto"/>
+        <w:rPr>
+          <w:rFonts w:ascii="Source Sans Pro" w:hAnsi="Source Sans Pro"/>
+          <w:sz w:val="24"/>
+          <w:szCs w:val="24"/>
+        </w:rPr>
+      </w:pPr>
+      <w:r>
+        <w:rPr>
+          <w:rFonts w:ascii="Source Sans Pro" w:hAnsi="Source Sans Pro"/>
+          <w:sz w:val="24"/>
+          <w:szCs w:val="24"/>
+        </w:rPr>
+        <w:t>Team Contribution</w:t>
+      </w:r>
+    </w:p>
+    <w:p>
+      <w:pPr>
+        <w:spacing w:line="480" w:lineRule="auto"/>
+        <w:ind w:firstLine="720"/>
+        <w:rPr>
+          <w:rFonts w:ascii="Source Sans Pro" w:hAnsi="Source Sans Pro"/>
+          <w:sz w:val="24"/>
+          <w:szCs w:val="24"/>
+        </w:rPr>
+      </w:pPr>
+      <w:r>
+        <w:rPr>
+          <w:rFonts w:ascii="Source Sans Pro" w:hAnsi="Source Sans Pro"/>
+          <w:sz w:val="24"/>
+          <w:szCs w:val="24"/>
+        </w:rPr>
+        <w:t>Spencer-</w:t>
+      </w:r>
       <w:bookmarkStart w:id="0" w:name="_GoBack"/>
       <w:bookmarkEnd w:id="0"/>
     </w:p>
     <w:p>
       <w:pPr>
         <w:spacing w:line="480" w:lineRule="auto"/>
-        <w:rPr>
-          <w:rFonts w:ascii="Source Sans Pro" w:hAnsi="Source Sans Pro"/>
-          <w:sz w:val="24"/>
-          <w:szCs w:val="24"/>
-        </w:rPr>
-      </w:pPr>
-      <w:r>
-        <w:rPr>
-          <w:rFonts w:ascii="Source Sans Pro" w:hAnsi="Source Sans Pro"/>
-          <w:sz w:val="24"/>
-          <w:szCs w:val="24"/>
-        </w:rPr>
-        <w:t>Correctness Results</w:t>
-      </w:r>
-    </w:p>
-    <w:p>
-      <w:pPr>
-        <w:spacing w:line="480" w:lineRule="auto"/>
-        <w:rPr>
-          <w:rFonts w:ascii="Source Sans Pro" w:hAnsi="Source Sans Pro"/>
-          <w:sz w:val="24"/>
-          <w:szCs w:val="24"/>
-        </w:rPr>
-      </w:pPr>
-      <w:r>
-        <w:rPr>
-          <w:rFonts w:ascii="Source Sans Pro" w:hAnsi="Source Sans Pro"/>
-          <w:sz w:val="24"/>
-          <w:szCs w:val="24"/>
-        </w:rPr>
-        <w:t>Results Analysis</w:t>
-      </w:r>
-    </w:p>
-    <w:p>
-      <w:pPr>
-        <w:spacing w:line="480" w:lineRule="auto"/>
-        <w:rPr>
-          <w:rFonts w:ascii="Source Sans Pro" w:hAnsi="Source Sans Pro"/>
-          <w:sz w:val="24"/>
-          <w:szCs w:val="24"/>
-        </w:rPr>
-      </w:pPr>
-      <w:r>
-        <w:rPr>
-          <w:rFonts w:ascii="Source Sans Pro" w:hAnsi="Source Sans Pro"/>
-          <w:sz w:val="24"/>
-          <w:szCs w:val="24"/>
-        </w:rPr>
-        <w:t>Conclusion</w:t>
-      </w:r>
-    </w:p>
-    <w:p>
-      <w:pPr>
-        <w:spacing w:line="480" w:lineRule="auto"/>
-        <w:rPr>
-          <w:rFonts w:ascii="Source Sans Pro" w:hAnsi="Source Sans Pro"/>
-          <w:sz w:val="24"/>
-          <w:szCs w:val="24"/>
-        </w:rPr>
-      </w:pPr>
-      <w:r>
-        <w:rPr>
-          <w:rFonts w:ascii="Source Sans Pro" w:hAnsi="Source Sans Pro"/>
-          <w:sz w:val="24"/>
-          <w:szCs w:val="24"/>
-        </w:rPr>
-        <w:t>References</w:t>
-      </w:r>
-    </w:p>
-    <w:p>
-      <w:pPr>
-        <w:spacing w:line="480" w:lineRule="auto"/>
-        <w:rPr>
-          <w:rFonts w:ascii="Source Sans Pro" w:hAnsi="Source Sans Pro"/>
-          <w:sz w:val="24"/>
-          <w:szCs w:val="24"/>
-        </w:rPr>
-      </w:pPr>
-      <w:r>
-        <w:rPr>
-          <w:rFonts w:ascii="Source Sans Pro" w:hAnsi="Source Sans Pro"/>
-          <w:sz w:val="24"/>
-          <w:szCs w:val="24"/>
-        </w:rPr>
-        <w:t>Team Contribution</w:t>
+        <w:ind w:firstLine="720"/>
+        <w:rPr>
+          <w:rFonts w:ascii="Source Sans Pro" w:hAnsi="Source Sans Pro"/>
+          <w:sz w:val="24"/>
+          <w:szCs w:val="24"/>
+        </w:rPr>
+      </w:pPr>
+      <w:r>
+        <w:rPr>
+          <w:rFonts w:ascii="Source Sans Pro" w:hAnsi="Source Sans Pro"/>
+          <w:sz w:val="24"/>
+          <w:szCs w:val="24"/>
+        </w:rPr>
+        <w:t>Chris-</w:t>
+      </w:r>
+      <w:r>
+        <w:rPr>
+          <w:rFonts w:ascii="Source Sans Pro" w:hAnsi="Source Sans Pro"/>
+          <w:sz w:val="24"/>
+          <w:szCs w:val="24"/>
+        </w:rPr>
+        <w:tab/>
       </w:r>
     </w:p>
     <w:p>

</xml_diff>